<commit_message>
Add Java Class (Source Package)
This will be the Service file
</commit_message>
<xml_diff>
--- a/Jersey Web API Development.docx
+++ b/Jersey Web API Development.docx
@@ -235,12 +235,166 @@
     </w:p>
     <w:p>
       <w:pPr>
+        <w:pStyle w:val="Heading1"/>
+      </w:pPr>
+      <w:r>
+        <w:lastRenderedPageBreak/>
+        <w:t xml:space="preserve">Add Jersey </w:t>
+      </w:r>
+      <w:r>
+        <w:t>Dependency</w:t>
+      </w:r>
+    </w:p>
+    <w:p>
+      <w:r>
         <w:rPr>
-          <w:lang w:val="en-IE"/>
+          <w:noProof/>
+          <w:lang w:eastAsia="en-GB"/>
         </w:rPr>
-      </w:pPr>
+        <w:drawing>
+          <wp:inline distT="0" distB="0" distL="0" distR="0" wp14:anchorId="66AC4DEC" wp14:editId="489DCB07">
+            <wp:extent cx="2933700" cy="1968500"/>
+            <wp:effectExtent l="0" t="0" r="12700" b="12700"/>
+            <wp:docPr id="2" name="Picture 2"/>
+            <wp:cNvGraphicFramePr>
+              <a:graphicFrameLocks xmlns:a="http://schemas.openxmlformats.org/drawingml/2006/main" noChangeAspect="1"/>
+            </wp:cNvGraphicFramePr>
+            <a:graphic xmlns:a="http://schemas.openxmlformats.org/drawingml/2006/main">
+              <a:graphicData uri="http://schemas.openxmlformats.org/drawingml/2006/picture">
+                <pic:pic xmlns:pic="http://schemas.openxmlformats.org/drawingml/2006/picture">
+                  <pic:nvPicPr>
+                    <pic:cNvPr id="2" name="Screen Shot 2016-11-15 at 00.40.37.png"/>
+                    <pic:cNvPicPr/>
+                  </pic:nvPicPr>
+                  <pic:blipFill>
+                    <a:blip r:embed="rId7">
+                      <a:extLst>
+                        <a:ext uri="{28A0092B-C50C-407E-A947-70E740481C1C}">
+                          <a14:useLocalDpi xmlns:a14="http://schemas.microsoft.com/office/drawing/2010/main" val="0"/>
+                        </a:ext>
+                      </a:extLst>
+                    </a:blip>
+                    <a:stretch>
+                      <a:fillRect/>
+                    </a:stretch>
+                  </pic:blipFill>
+                  <pic:spPr>
+                    <a:xfrm>
+                      <a:off x="0" y="0"/>
+                      <a:ext cx="2933700" cy="1968500"/>
+                    </a:xfrm>
+                    <a:prstGeom prst="rect">
+                      <a:avLst/>
+                    </a:prstGeom>
+                  </pic:spPr>
+                </pic:pic>
+              </a:graphicData>
+            </a:graphic>
+          </wp:inline>
+        </w:drawing>
+      </w:r>
+    </w:p>
+    <w:p/>
+    <w:p>
+      <w:pPr>
+        <w:rPr>
+          <w:b/>
+        </w:rPr>
+      </w:pPr>
+      <w:r>
+        <w:rPr>
+          <w:b/>
+        </w:rPr>
+        <w:t>Code:</w:t>
+      </w:r>
+    </w:p>
+    <w:p>
+      <w:r>
+        <w:t xml:space="preserve">&lt;dependency&gt; </w:t>
+      </w:r>
+    </w:p>
+    <w:p>
+      <w:r>
+        <w:t xml:space="preserve">            &lt;groupId&gt;org.glassfish.jersey.containers&lt;/groupId&gt;</w:t>
+      </w:r>
+    </w:p>
+    <w:p>
+      <w:r>
+        <w:t xml:space="preserve">            &lt;artifactId&gt;jersey-container-servlet&lt;/artifactId&gt;</w:t>
+      </w:r>
+    </w:p>
+    <w:p>
+      <w:r>
+        <w:t xml:space="preserve">            &lt;version&gt;2.0&lt;/version&gt;</w:t>
+      </w:r>
+    </w:p>
+    <w:p>
+      <w:r>
+        <w:t>&lt;/dependency&gt;</w:t>
+      </w:r>
+    </w:p>
+    <w:p/>
+    <w:p/>
+    <w:p>
+      <w:pPr>
+        <w:pStyle w:val="Heading1"/>
+      </w:pPr>
+      <w:r>
+        <w:t>Add a new Java Class in Source Package</w:t>
+      </w:r>
+    </w:p>
+    <w:p>
       <w:bookmarkStart w:id="1" w:name="_GoBack"/>
       <w:bookmarkEnd w:id="1"/>
+    </w:p>
+    <w:p>
+      <w:r>
+        <w:rPr>
+          <w:noProof/>
+          <w:lang w:eastAsia="en-GB"/>
+        </w:rPr>
+        <w:drawing>
+          <wp:inline distT="0" distB="0" distL="0" distR="0" wp14:anchorId="1AF40269" wp14:editId="1B46E382">
+            <wp:extent cx="6741452" cy="2165187"/>
+            <wp:effectExtent l="0" t="0" r="0" b="0"/>
+            <wp:docPr id="3" name="Picture 3"/>
+            <wp:cNvGraphicFramePr>
+              <a:graphicFrameLocks xmlns:a="http://schemas.openxmlformats.org/drawingml/2006/main" noChangeAspect="1"/>
+            </wp:cNvGraphicFramePr>
+            <a:graphic xmlns:a="http://schemas.openxmlformats.org/drawingml/2006/main">
+              <a:graphicData uri="http://schemas.openxmlformats.org/drawingml/2006/picture">
+                <pic:pic xmlns:pic="http://schemas.openxmlformats.org/drawingml/2006/picture">
+                  <pic:nvPicPr>
+                    <pic:cNvPr id="3" name="Screen Shot 2016-11-15 at 00.53.23.png"/>
+                    <pic:cNvPicPr/>
+                  </pic:nvPicPr>
+                  <pic:blipFill>
+                    <a:blip r:embed="rId8">
+                      <a:extLst>
+                        <a:ext uri="{28A0092B-C50C-407E-A947-70E740481C1C}">
+                          <a14:useLocalDpi xmlns:a14="http://schemas.microsoft.com/office/drawing/2010/main" val="0"/>
+                        </a:ext>
+                      </a:extLst>
+                    </a:blip>
+                    <a:stretch>
+                      <a:fillRect/>
+                    </a:stretch>
+                  </pic:blipFill>
+                  <pic:spPr>
+                    <a:xfrm>
+                      <a:off x="0" y="0"/>
+                      <a:ext cx="6835169" cy="2195287"/>
+                    </a:xfrm>
+                    <a:prstGeom prst="rect">
+                      <a:avLst/>
+                    </a:prstGeom>
+                  </pic:spPr>
+                </pic:pic>
+              </a:graphicData>
+            </a:graphic>
+          </wp:inline>
+        </w:drawing>
+      </w:r>
     </w:p>
     <w:sectPr>
       <w:pgSz w:w="11900" w:h="16840"/>
@@ -1396,7 +1550,7 @@
 </file>
 
 <file path=customXml/itemProps1.xml><?xml version="1.0" encoding="utf-8"?>
-<ds:datastoreItem xmlns:ds="http://schemas.openxmlformats.org/officeDocument/2006/customXml" ds:itemID="{54F6BD9A-412D-2D49-882F-F5BEB13D5637}">
+<ds:datastoreItem xmlns:ds="http://schemas.openxmlformats.org/officeDocument/2006/customXml" ds:itemID="{F01CFE98-EBF6-544F-81D8-FAF403AC9866}">
   <ds:schemaRefs>
     <ds:schemaRef ds:uri="http://schemas.openxmlformats.org/officeDocument/2006/bibliography"/>
   </ds:schemaRefs>

</xml_diff>

<commit_message>
Step 5: Adding Plugin - Servlet Specification (pom.xml)
</commit_message>
<xml_diff>
--- a/Jersey Web API Development.docx
+++ b/Jersey Web API Development.docx
@@ -66,7 +66,7 @@
             </w:rPr>
             <w:fldChar w:fldCharType="separate"/>
           </w:r>
-          <w:hyperlink w:anchor="_Toc466934846" w:history="1">
+          <w:hyperlink w:anchor="_Toc466935778" w:history="1">
             <w:r>
               <w:rPr>
                 <w:rStyle w:val="Hyperlink"/>
@@ -109,7 +109,7 @@
                 <w:noProof/>
                 <w:webHidden/>
               </w:rPr>
-              <w:instrText xml:space="preserve"> PAGEREF _Toc466934846 \h </w:instrText>
+              <w:instrText xml:space="preserve"> PAGEREF _Toc466935778 \h </w:instrText>
             </w:r>
             <w:r>
               <w:rPr>
@@ -154,7 +154,7 @@
               <w:lang w:eastAsia="en-GB"/>
             </w:rPr>
           </w:pPr>
-          <w:hyperlink w:anchor="_Toc466934847" w:history="1">
+          <w:hyperlink w:anchor="_Toc466935779" w:history="1">
             <w:r>
               <w:rPr>
                 <w:rStyle w:val="Hyperlink"/>
@@ -197,7 +197,7 @@
                 <w:noProof/>
                 <w:webHidden/>
               </w:rPr>
-              <w:instrText xml:space="preserve"> PAGEREF _Toc466934847 \h </w:instrText>
+              <w:instrText xml:space="preserve"> PAGEREF _Toc466935779 \h </w:instrText>
             </w:r>
             <w:r>
               <w:rPr>
@@ -242,7 +242,7 @@
               <w:lang w:eastAsia="en-GB"/>
             </w:rPr>
           </w:pPr>
-          <w:hyperlink w:anchor="_Toc466934848" w:history="1">
+          <w:hyperlink w:anchor="_Toc466935780" w:history="1">
             <w:r>
               <w:rPr>
                 <w:rStyle w:val="Hyperlink"/>
@@ -285,7 +285,7 @@
                 <w:noProof/>
                 <w:webHidden/>
               </w:rPr>
-              <w:instrText xml:space="preserve"> PAGEREF _Toc466934848 \h </w:instrText>
+              <w:instrText xml:space="preserve"> PAGEREF _Toc466935780 \h </w:instrText>
             </w:r>
             <w:r>
               <w:rPr>
@@ -306,6 +306,182 @@
                 <w:webHidden/>
               </w:rPr>
               <w:t>2</w:t>
+            </w:r>
+            <w:r>
+              <w:rPr>
+                <w:noProof/>
+                <w:webHidden/>
+              </w:rPr>
+              <w:fldChar w:fldCharType="end"/>
+            </w:r>
+          </w:hyperlink>
+        </w:p>
+        <w:p>
+          <w:pPr>
+            <w:pStyle w:val="TOC1"/>
+            <w:tabs>
+              <w:tab w:val="left" w:pos="480"/>
+              <w:tab w:val="right" w:leader="dot" w:pos="9010"/>
+            </w:tabs>
+            <w:rPr>
+              <w:rFonts w:eastAsiaTheme="minorEastAsia"/>
+              <w:b w:val="0"/>
+              <w:noProof/>
+              <w:lang w:eastAsia="en-GB"/>
+            </w:rPr>
+          </w:pPr>
+          <w:hyperlink w:anchor="_Toc466935781" w:history="1">
+            <w:r>
+              <w:rPr>
+                <w:rStyle w:val="Hyperlink"/>
+                <w:noProof/>
+              </w:rPr>
+              <w:t>4</w:t>
+            </w:r>
+            <w:r>
+              <w:rPr>
+                <w:rFonts w:eastAsiaTheme="minorEastAsia"/>
+                <w:b w:val="0"/>
+                <w:noProof/>
+                <w:lang w:eastAsia="en-GB"/>
+              </w:rPr>
+              <w:tab/>
+            </w:r>
+            <w:r>
+              <w:rPr>
+                <w:rStyle w:val="Hyperlink"/>
+                <w:noProof/>
+              </w:rPr>
+              <w:t>Create WEB-INF Folder and edit auto generated web.xml file</w:t>
+            </w:r>
+            <w:r>
+              <w:rPr>
+                <w:noProof/>
+                <w:webHidden/>
+              </w:rPr>
+              <w:tab/>
+            </w:r>
+            <w:r>
+              <w:rPr>
+                <w:noProof/>
+                <w:webHidden/>
+              </w:rPr>
+              <w:fldChar w:fldCharType="begin"/>
+            </w:r>
+            <w:r>
+              <w:rPr>
+                <w:noProof/>
+                <w:webHidden/>
+              </w:rPr>
+              <w:instrText xml:space="preserve"> PAGEREF _Toc466935781 \h </w:instrText>
+            </w:r>
+            <w:r>
+              <w:rPr>
+                <w:noProof/>
+                <w:webHidden/>
+              </w:rPr>
+            </w:r>
+            <w:r>
+              <w:rPr>
+                <w:noProof/>
+                <w:webHidden/>
+              </w:rPr>
+              <w:fldChar w:fldCharType="separate"/>
+            </w:r>
+            <w:r>
+              <w:rPr>
+                <w:noProof/>
+                <w:webHidden/>
+              </w:rPr>
+              <w:t>2</w:t>
+            </w:r>
+            <w:r>
+              <w:rPr>
+                <w:noProof/>
+                <w:webHidden/>
+              </w:rPr>
+              <w:fldChar w:fldCharType="end"/>
+            </w:r>
+          </w:hyperlink>
+        </w:p>
+        <w:p>
+          <w:pPr>
+            <w:pStyle w:val="TOC1"/>
+            <w:tabs>
+              <w:tab w:val="left" w:pos="480"/>
+              <w:tab w:val="right" w:leader="dot" w:pos="9010"/>
+            </w:tabs>
+            <w:rPr>
+              <w:rFonts w:eastAsiaTheme="minorEastAsia"/>
+              <w:b w:val="0"/>
+              <w:noProof/>
+              <w:lang w:eastAsia="en-GB"/>
+            </w:rPr>
+          </w:pPr>
+          <w:hyperlink w:anchor="_Toc466935782" w:history="1">
+            <w:r>
+              <w:rPr>
+                <w:rStyle w:val="Hyperlink"/>
+                <w:noProof/>
+              </w:rPr>
+              <w:t>5</w:t>
+            </w:r>
+            <w:r>
+              <w:rPr>
+                <w:rFonts w:eastAsiaTheme="minorEastAsia"/>
+                <w:b w:val="0"/>
+                <w:noProof/>
+                <w:lang w:eastAsia="en-GB"/>
+              </w:rPr>
+              <w:tab/>
+            </w:r>
+            <w:r>
+              <w:rPr>
+                <w:rStyle w:val="Hyperlink"/>
+                <w:noProof/>
+              </w:rPr>
+              <w:t>Servlet Specification (web.xml) file</w:t>
+            </w:r>
+            <w:r>
+              <w:rPr>
+                <w:noProof/>
+                <w:webHidden/>
+              </w:rPr>
+              <w:tab/>
+            </w:r>
+            <w:r>
+              <w:rPr>
+                <w:noProof/>
+                <w:webHidden/>
+              </w:rPr>
+              <w:fldChar w:fldCharType="begin"/>
+            </w:r>
+            <w:r>
+              <w:rPr>
+                <w:noProof/>
+                <w:webHidden/>
+              </w:rPr>
+              <w:instrText xml:space="preserve"> PAGEREF _Toc466935782 \h </w:instrText>
+            </w:r>
+            <w:r>
+              <w:rPr>
+                <w:noProof/>
+                <w:webHidden/>
+              </w:rPr>
+            </w:r>
+            <w:r>
+              <w:rPr>
+                <w:noProof/>
+                <w:webHidden/>
+              </w:rPr>
+              <w:fldChar w:fldCharType="separate"/>
+            </w:r>
+            <w:r>
+              <w:rPr>
+                <w:noProof/>
+                <w:webHidden/>
+              </w:rPr>
+              <w:t>4</w:t>
             </w:r>
             <w:r>
               <w:rPr>
@@ -334,7 +510,7 @@
       <w:pPr>
         <w:pStyle w:val="Heading1"/>
       </w:pPr>
-      <w:bookmarkStart w:id="0" w:name="_Toc466934846"/>
+      <w:bookmarkStart w:id="0" w:name="_Toc466935778"/>
       <w:r>
         <w:t>Create New Project</w:t>
       </w:r>
@@ -419,7 +595,7 @@
       <w:pPr>
         <w:pStyle w:val="Heading1"/>
       </w:pPr>
-      <w:bookmarkStart w:id="1" w:name="_Toc466934847"/>
+      <w:bookmarkStart w:id="1" w:name="_Toc466935779"/>
       <w:r>
         <w:t xml:space="preserve">Add Jersey </w:t>
       </w:r>
@@ -524,7 +700,7 @@
       <w:pPr>
         <w:pStyle w:val="Heading1"/>
       </w:pPr>
-      <w:bookmarkStart w:id="2" w:name="_Toc466934848"/>
+      <w:bookmarkStart w:id="2" w:name="_Toc466935780"/>
       <w:r>
         <w:t>Add a new Java Class in Source Package</w:t>
       </w:r>
@@ -586,12 +762,14 @@
       <w:pPr>
         <w:pStyle w:val="Heading1"/>
       </w:pPr>
+      <w:bookmarkStart w:id="3" w:name="_Toc466935781"/>
       <w:r>
         <w:t xml:space="preserve">Create WEB-INF Folder and edit </w:t>
       </w:r>
       <w:r>
         <w:t>auto generated web.xml file</w:t>
       </w:r>
+      <w:bookmarkEnd w:id="3"/>
     </w:p>
     <w:p/>
     <w:p>
@@ -650,7 +828,6 @@
       </w:r>
     </w:p>
     <w:p/>
-    <w:p/>
     <w:p>
       <w:r>
         <w:rPr>
@@ -752,9 +929,250 @@
     </w:p>
     <w:p/>
     <w:p>
-      <w:bookmarkStart w:id="3" w:name="_GoBack"/>
-      <w:bookmarkEnd w:id="3"/>
-    </w:p>
+      <w:pPr>
+        <w:pStyle w:val="Heading1"/>
+      </w:pPr>
+      <w:bookmarkStart w:id="4" w:name="_Toc466935782"/>
+      <w:r>
+        <w:t>Servlet Specification (web.xml) file</w:t>
+      </w:r>
+      <w:bookmarkEnd w:id="4"/>
+    </w:p>
+    <w:p/>
+    <w:p>
+      <w:r>
+        <w:rPr>
+          <w:noProof/>
+          <w:lang w:eastAsia="en-GB"/>
+        </w:rPr>
+        <w:drawing>
+          <wp:inline distT="0" distB="0" distL="0" distR="0" wp14:anchorId="0A89120A" wp14:editId="06FCA80F">
+            <wp:extent cx="6412975" cy="2382470"/>
+            <wp:effectExtent l="0" t="0" r="0" b="5715"/>
+            <wp:docPr id="7" name="Picture 7"/>
+            <wp:cNvGraphicFramePr>
+              <a:graphicFrameLocks xmlns:a="http://schemas.openxmlformats.org/drawingml/2006/main" noChangeAspect="1"/>
+            </wp:cNvGraphicFramePr>
+            <a:graphic xmlns:a="http://schemas.openxmlformats.org/drawingml/2006/main">
+              <a:graphicData uri="http://schemas.openxmlformats.org/drawingml/2006/picture">
+                <pic:pic xmlns:pic="http://schemas.openxmlformats.org/drawingml/2006/picture">
+                  <pic:nvPicPr>
+                    <pic:cNvPr id="7" name="Screen Shot 2016-11-15 at 01.09.23.png"/>
+                    <pic:cNvPicPr/>
+                  </pic:nvPicPr>
+                  <pic:blipFill>
+                    <a:blip r:embed="rId12">
+                      <a:extLst>
+                        <a:ext uri="{28A0092B-C50C-407E-A947-70E740481C1C}">
+                          <a14:useLocalDpi xmlns:a14="http://schemas.microsoft.com/office/drawing/2010/main" val="0"/>
+                        </a:ext>
+                      </a:extLst>
+                    </a:blip>
+                    <a:stretch>
+                      <a:fillRect/>
+                    </a:stretch>
+                  </pic:blipFill>
+                  <pic:spPr>
+                    <a:xfrm>
+                      <a:off x="0" y="0"/>
+                      <a:ext cx="6434221" cy="2390363"/>
+                    </a:xfrm>
+                    <a:prstGeom prst="rect">
+                      <a:avLst/>
+                    </a:prstGeom>
+                  </pic:spPr>
+                </pic:pic>
+              </a:graphicData>
+            </a:graphic>
+          </wp:inline>
+        </w:drawing>
+      </w:r>
+    </w:p>
+    <w:p>
+      <w:r>
+        <w:t>Code:</w:t>
+      </w:r>
+    </w:p>
+    <w:p/>
+    <w:p>
+      <w:r>
+        <w:t xml:space="preserve">    &lt;!-- Servelet Specification --&gt;</w:t>
+      </w:r>
+    </w:p>
+    <w:p>
+      <w:r>
+        <w:t xml:space="preserve">    &lt;servlet&gt;</w:t>
+      </w:r>
+    </w:p>
+    <w:p>
+      <w:r>
+        <w:t xml:space="preserve">        &lt;servlet-name&gt;rest&lt;/servlet-name&gt;</w:t>
+      </w:r>
+    </w:p>
+    <w:p>
+      <w:r>
+        <w:t xml:space="preserve">        &lt;servlet-class&gt;org.glassfish.jersey.servlet.ServletContainer&lt;/servlet-class&gt;</w:t>
+      </w:r>
+    </w:p>
+    <w:p>
+      <w:r>
+        <w:t xml:space="preserve">        &lt;init-param&gt;</w:t>
+      </w:r>
+    </w:p>
+    <w:p>
+      <w:r>
+        <w:t xml:space="preserve">            &lt;param-name&gt;jersey.config.server.provider.packages&lt;/param-name&gt;</w:t>
+      </w:r>
+    </w:p>
+    <w:p>
+      <w:r>
+        <w:t xml:space="preserve">            &lt;param-value&gt;navsingh.org.uk.temperatureconverter&lt;/param-value&gt;</w:t>
+      </w:r>
+    </w:p>
+    <w:p>
+      <w:r>
+        <w:t xml:space="preserve">        &lt;/init-param&gt;</w:t>
+      </w:r>
+    </w:p>
+    <w:p>
+      <w:r>
+        <w:t xml:space="preserve">    &lt;/servlet&gt;</w:t>
+      </w:r>
+    </w:p>
+    <w:p>
+      <w:r>
+        <w:t xml:space="preserve">    &lt;servlet-mapping&gt;</w:t>
+      </w:r>
+    </w:p>
+    <w:p>
+      <w:r>
+        <w:t xml:space="preserve">        &lt;servlet-name&gt;rest&lt;/servlet-name&gt;</w:t>
+      </w:r>
+    </w:p>
+    <w:p>
+      <w:r>
+        <w:t xml:space="preserve">        &lt;url-pattern&gt;/api/*&lt;/url-pattern&gt;</w:t>
+      </w:r>
+    </w:p>
+    <w:p>
+      <w:r>
+        <w:t xml:space="preserve">    &lt;/servlet-mapping&gt;</w:t>
+      </w:r>
+    </w:p>
+    <w:p>
+      <w:r>
+        <w:t xml:space="preserve">    &lt;!-- --&gt;</w:t>
+      </w:r>
+    </w:p>
+    <w:p/>
+    <w:p>
+      <w:pPr>
+        <w:rPr>
+          <w:b/>
+        </w:rPr>
+      </w:pPr>
+    </w:p>
+    <w:p>
+      <w:pPr>
+        <w:rPr>
+          <w:b/>
+        </w:rPr>
+      </w:pPr>
+      <w:r>
+        <w:rPr>
+          <w:b/>
+        </w:rPr>
+        <w:t>Now, your web.xml should look somewhat like this:</w:t>
+      </w:r>
+    </w:p>
+    <w:p>
+      <w:pPr>
+        <w:rPr>
+          <w:b/>
+        </w:rPr>
+      </w:pPr>
+    </w:p>
+    <w:p>
+      <w:pPr>
+        <w:rPr>
+          <w:b/>
+        </w:rPr>
+      </w:pPr>
+      <w:r>
+        <w:rPr>
+          <w:b/>
+          <w:noProof/>
+          <w:lang w:eastAsia="en-GB"/>
+        </w:rPr>
+        <w:drawing>
+          <wp:inline distT="0" distB="0" distL="0" distR="0" wp14:anchorId="0B12CBCA" wp14:editId="21F811C5">
+            <wp:extent cx="6232781" cy="3956641"/>
+            <wp:effectExtent l="0" t="0" r="0" b="6350"/>
+            <wp:docPr id="8" name="Picture 8"/>
+            <wp:cNvGraphicFramePr>
+              <a:graphicFrameLocks xmlns:a="http://schemas.openxmlformats.org/drawingml/2006/main" noChangeAspect="1"/>
+            </wp:cNvGraphicFramePr>
+            <a:graphic xmlns:a="http://schemas.openxmlformats.org/drawingml/2006/main">
+              <a:graphicData uri="http://schemas.openxmlformats.org/drawingml/2006/picture">
+                <pic:pic xmlns:pic="http://schemas.openxmlformats.org/drawingml/2006/picture">
+                  <pic:nvPicPr>
+                    <pic:cNvPr id="8" name="Screen Shot 2016-11-15 at 01.11.54.png"/>
+                    <pic:cNvPicPr/>
+                  </pic:nvPicPr>
+                  <pic:blipFill>
+                    <a:blip r:embed="rId13">
+                      <a:extLst>
+                        <a:ext uri="{28A0092B-C50C-407E-A947-70E740481C1C}">
+                          <a14:useLocalDpi xmlns:a14="http://schemas.microsoft.com/office/drawing/2010/main" val="0"/>
+                        </a:ext>
+                      </a:extLst>
+                    </a:blip>
+                    <a:stretch>
+                      <a:fillRect/>
+                    </a:stretch>
+                  </pic:blipFill>
+                  <pic:spPr>
+                    <a:xfrm>
+                      <a:off x="0" y="0"/>
+                      <a:ext cx="6249089" cy="3966994"/>
+                    </a:xfrm>
+                    <a:prstGeom prst="rect">
+                      <a:avLst/>
+                    </a:prstGeom>
+                  </pic:spPr>
+                </pic:pic>
+              </a:graphicData>
+            </a:graphic>
+          </wp:inline>
+        </w:drawing>
+      </w:r>
+    </w:p>
+    <w:p>
+      <w:pPr>
+        <w:rPr>
+          <w:b/>
+        </w:rPr>
+      </w:pPr>
+    </w:p>
+    <w:p>
+      <w:pPr>
+        <w:pStyle w:val="Heading1"/>
+      </w:pPr>
+      <w:r>
+        <w:t>Adding Plugin Se</w:t>
+      </w:r>
+      <w:r>
+        <w:t>rv</w:t>
+      </w:r>
+      <w:bookmarkStart w:id="5" w:name="_GoBack"/>
+      <w:bookmarkEnd w:id="5"/>
+      <w:r>
+        <w:t>let Specification pom.xml</w:t>
+      </w:r>
+    </w:p>
+    <w:p/>
+    <w:p/>
+    <w:p/>
     <w:sectPr>
       <w:pgSz w:w="11900" w:h="16840"/>
       <w:pgMar w:top="1440" w:right="1440" w:bottom="1440" w:left="1440" w:header="708" w:footer="708" w:gutter="0"/>
@@ -1909,7 +2327,7 @@
 </file>
 
 <file path=customXml/itemProps1.xml><?xml version="1.0" encoding="utf-8"?>
-<ds:datastoreItem xmlns:ds="http://schemas.openxmlformats.org/officeDocument/2006/customXml" ds:itemID="{A890AC73-307B-A74C-A017-82A716073D70}">
+<ds:datastoreItem xmlns:ds="http://schemas.openxmlformats.org/officeDocument/2006/customXml" ds:itemID="{F1B315F7-8DD6-D040-ACEE-F569B9C92D65}">
   <ds:schemaRefs>
     <ds:schemaRef ds:uri="http://schemas.openxmlformats.org/officeDocument/2006/bibliography"/>
   </ds:schemaRefs>

</xml_diff>

<commit_message>
Adding Http method to service (GET,POST,DELETE)
</commit_message>
<xml_diff>
--- a/Jersey Web API Development.docx
+++ b/Jersey Web API Development.docx
@@ -66,7 +66,7 @@
             </w:rPr>
             <w:fldChar w:fldCharType="separate"/>
           </w:r>
-          <w:hyperlink w:anchor="_Toc466935778" w:history="1">
+          <w:hyperlink w:anchor="_Toc466936996" w:history="1">
             <w:r>
               <w:rPr>
                 <w:rStyle w:val="Hyperlink"/>
@@ -109,7 +109,7 @@
                 <w:noProof/>
                 <w:webHidden/>
               </w:rPr>
-              <w:instrText xml:space="preserve"> PAGEREF _Toc466935778 \h </w:instrText>
+              <w:instrText xml:space="preserve"> PAGEREF _Toc466936996 \h </w:instrText>
             </w:r>
             <w:r>
               <w:rPr>
@@ -154,7 +154,7 @@
               <w:lang w:eastAsia="en-GB"/>
             </w:rPr>
           </w:pPr>
-          <w:hyperlink w:anchor="_Toc466935779" w:history="1">
+          <w:hyperlink w:anchor="_Toc466936997" w:history="1">
             <w:r>
               <w:rPr>
                 <w:rStyle w:val="Hyperlink"/>
@@ -197,7 +197,7 @@
                 <w:noProof/>
                 <w:webHidden/>
               </w:rPr>
-              <w:instrText xml:space="preserve"> PAGEREF _Toc466935779 \h </w:instrText>
+              <w:instrText xml:space="preserve"> PAGEREF _Toc466936997 \h </w:instrText>
             </w:r>
             <w:r>
               <w:rPr>
@@ -217,7 +217,7 @@
                 <w:noProof/>
                 <w:webHidden/>
               </w:rPr>
-              <w:t>1</w:t>
+              <w:t>2</w:t>
             </w:r>
             <w:r>
               <w:rPr>
@@ -242,7 +242,7 @@
               <w:lang w:eastAsia="en-GB"/>
             </w:rPr>
           </w:pPr>
-          <w:hyperlink w:anchor="_Toc466935780" w:history="1">
+          <w:hyperlink w:anchor="_Toc466936998" w:history="1">
             <w:r>
               <w:rPr>
                 <w:rStyle w:val="Hyperlink"/>
@@ -285,7 +285,7 @@
                 <w:noProof/>
                 <w:webHidden/>
               </w:rPr>
-              <w:instrText xml:space="preserve"> PAGEREF _Toc466935780 \h </w:instrText>
+              <w:instrText xml:space="preserve"> PAGEREF _Toc466936998 \h </w:instrText>
             </w:r>
             <w:r>
               <w:rPr>
@@ -330,7 +330,7 @@
               <w:lang w:eastAsia="en-GB"/>
             </w:rPr>
           </w:pPr>
-          <w:hyperlink w:anchor="_Toc466935781" w:history="1">
+          <w:hyperlink w:anchor="_Toc466936999" w:history="1">
             <w:r>
               <w:rPr>
                 <w:rStyle w:val="Hyperlink"/>
@@ -373,7 +373,7 @@
                 <w:noProof/>
                 <w:webHidden/>
               </w:rPr>
-              <w:instrText xml:space="preserve"> PAGEREF _Toc466935781 \h </w:instrText>
+              <w:instrText xml:space="preserve"> PAGEREF _Toc466936999 \h </w:instrText>
             </w:r>
             <w:r>
               <w:rPr>
@@ -418,7 +418,7 @@
               <w:lang w:eastAsia="en-GB"/>
             </w:rPr>
           </w:pPr>
-          <w:hyperlink w:anchor="_Toc466935782" w:history="1">
+          <w:hyperlink w:anchor="_Toc466937000" w:history="1">
             <w:r>
               <w:rPr>
                 <w:rStyle w:val="Hyperlink"/>
@@ -461,7 +461,7 @@
                 <w:noProof/>
                 <w:webHidden/>
               </w:rPr>
-              <w:instrText xml:space="preserve"> PAGEREF _Toc466935782 \h </w:instrText>
+              <w:instrText xml:space="preserve"> PAGEREF _Toc466937000 \h </w:instrText>
             </w:r>
             <w:r>
               <w:rPr>
@@ -482,6 +482,270 @@
                 <w:webHidden/>
               </w:rPr>
               <w:t>4</w:t>
+            </w:r>
+            <w:r>
+              <w:rPr>
+                <w:noProof/>
+                <w:webHidden/>
+              </w:rPr>
+              <w:fldChar w:fldCharType="end"/>
+            </w:r>
+          </w:hyperlink>
+        </w:p>
+        <w:p>
+          <w:pPr>
+            <w:pStyle w:val="TOC1"/>
+            <w:tabs>
+              <w:tab w:val="left" w:pos="480"/>
+              <w:tab w:val="right" w:leader="dot" w:pos="9010"/>
+            </w:tabs>
+            <w:rPr>
+              <w:rFonts w:eastAsiaTheme="minorEastAsia"/>
+              <w:b w:val="0"/>
+              <w:noProof/>
+              <w:lang w:eastAsia="en-GB"/>
+            </w:rPr>
+          </w:pPr>
+          <w:hyperlink w:anchor="_Toc466937001" w:history="1">
+            <w:r>
+              <w:rPr>
+                <w:rStyle w:val="Hyperlink"/>
+                <w:noProof/>
+              </w:rPr>
+              <w:t>6</w:t>
+            </w:r>
+            <w:r>
+              <w:rPr>
+                <w:rFonts w:eastAsiaTheme="minorEastAsia"/>
+                <w:b w:val="0"/>
+                <w:noProof/>
+                <w:lang w:eastAsia="en-GB"/>
+              </w:rPr>
+              <w:tab/>
+            </w:r>
+            <w:r>
+              <w:rPr>
+                <w:rStyle w:val="Hyperlink"/>
+                <w:noProof/>
+              </w:rPr>
+              <w:t>Adding Plugin Servlet Specification pom.xml</w:t>
+            </w:r>
+            <w:r>
+              <w:rPr>
+                <w:noProof/>
+                <w:webHidden/>
+              </w:rPr>
+              <w:tab/>
+            </w:r>
+            <w:r>
+              <w:rPr>
+                <w:noProof/>
+                <w:webHidden/>
+              </w:rPr>
+              <w:fldChar w:fldCharType="begin"/>
+            </w:r>
+            <w:r>
+              <w:rPr>
+                <w:noProof/>
+                <w:webHidden/>
+              </w:rPr>
+              <w:instrText xml:space="preserve"> PAGEREF _Toc466937001 \h </w:instrText>
+            </w:r>
+            <w:r>
+              <w:rPr>
+                <w:noProof/>
+                <w:webHidden/>
+              </w:rPr>
+            </w:r>
+            <w:r>
+              <w:rPr>
+                <w:noProof/>
+                <w:webHidden/>
+              </w:rPr>
+              <w:fldChar w:fldCharType="separate"/>
+            </w:r>
+            <w:r>
+              <w:rPr>
+                <w:noProof/>
+                <w:webHidden/>
+              </w:rPr>
+              <w:t>6</w:t>
+            </w:r>
+            <w:r>
+              <w:rPr>
+                <w:noProof/>
+                <w:webHidden/>
+              </w:rPr>
+              <w:fldChar w:fldCharType="end"/>
+            </w:r>
+          </w:hyperlink>
+        </w:p>
+        <w:p>
+          <w:pPr>
+            <w:pStyle w:val="TOC1"/>
+            <w:tabs>
+              <w:tab w:val="left" w:pos="480"/>
+              <w:tab w:val="right" w:leader="dot" w:pos="9010"/>
+            </w:tabs>
+            <w:rPr>
+              <w:rFonts w:eastAsiaTheme="minorEastAsia"/>
+              <w:b w:val="0"/>
+              <w:noProof/>
+              <w:lang w:eastAsia="en-GB"/>
+            </w:rPr>
+          </w:pPr>
+          <w:hyperlink w:anchor="_Toc466937002" w:history="1">
+            <w:r>
+              <w:rPr>
+                <w:rStyle w:val="Hyperlink"/>
+                <w:noProof/>
+              </w:rPr>
+              <w:t>7</w:t>
+            </w:r>
+            <w:r>
+              <w:rPr>
+                <w:rFonts w:eastAsiaTheme="minorEastAsia"/>
+                <w:b w:val="0"/>
+                <w:noProof/>
+                <w:lang w:eastAsia="en-GB"/>
+              </w:rPr>
+              <w:tab/>
+            </w:r>
+            <w:r>
+              <w:rPr>
+                <w:rStyle w:val="Hyperlink"/>
+                <w:noProof/>
+              </w:rPr>
+              <w:t>Run Project</w:t>
+            </w:r>
+            <w:r>
+              <w:rPr>
+                <w:noProof/>
+                <w:webHidden/>
+              </w:rPr>
+              <w:tab/>
+            </w:r>
+            <w:r>
+              <w:rPr>
+                <w:noProof/>
+                <w:webHidden/>
+              </w:rPr>
+              <w:fldChar w:fldCharType="begin"/>
+            </w:r>
+            <w:r>
+              <w:rPr>
+                <w:noProof/>
+                <w:webHidden/>
+              </w:rPr>
+              <w:instrText xml:space="preserve"> PAGEREF _Toc466937002 \h </w:instrText>
+            </w:r>
+            <w:r>
+              <w:rPr>
+                <w:noProof/>
+                <w:webHidden/>
+              </w:rPr>
+            </w:r>
+            <w:r>
+              <w:rPr>
+                <w:noProof/>
+                <w:webHidden/>
+              </w:rPr>
+              <w:fldChar w:fldCharType="separate"/>
+            </w:r>
+            <w:r>
+              <w:rPr>
+                <w:noProof/>
+                <w:webHidden/>
+              </w:rPr>
+              <w:t>7</w:t>
+            </w:r>
+            <w:r>
+              <w:rPr>
+                <w:noProof/>
+                <w:webHidden/>
+              </w:rPr>
+              <w:fldChar w:fldCharType="end"/>
+            </w:r>
+          </w:hyperlink>
+        </w:p>
+        <w:p>
+          <w:pPr>
+            <w:pStyle w:val="TOC1"/>
+            <w:tabs>
+              <w:tab w:val="left" w:pos="480"/>
+              <w:tab w:val="right" w:leader="dot" w:pos="9010"/>
+            </w:tabs>
+            <w:rPr>
+              <w:rFonts w:eastAsiaTheme="minorEastAsia"/>
+              <w:b w:val="0"/>
+              <w:noProof/>
+              <w:lang w:eastAsia="en-GB"/>
+            </w:rPr>
+          </w:pPr>
+          <w:hyperlink w:anchor="_Toc466937003" w:history="1">
+            <w:r>
+              <w:rPr>
+                <w:rStyle w:val="Hyperlink"/>
+                <w:noProof/>
+              </w:rPr>
+              <w:t>8</w:t>
+            </w:r>
+            <w:r>
+              <w:rPr>
+                <w:rFonts w:eastAsiaTheme="minorEastAsia"/>
+                <w:b w:val="0"/>
+                <w:noProof/>
+                <w:lang w:eastAsia="en-GB"/>
+              </w:rPr>
+              <w:tab/>
+            </w:r>
+            <w:r>
+              <w:rPr>
+                <w:rStyle w:val="Hyperlink"/>
+                <w:noProof/>
+              </w:rPr>
+              <w:t>Add http method (GET,POST, DELETE OR MORE) to your Java file created in step 3.</w:t>
+            </w:r>
+            <w:r>
+              <w:rPr>
+                <w:noProof/>
+                <w:webHidden/>
+              </w:rPr>
+              <w:tab/>
+            </w:r>
+            <w:r>
+              <w:rPr>
+                <w:noProof/>
+                <w:webHidden/>
+              </w:rPr>
+              <w:fldChar w:fldCharType="begin"/>
+            </w:r>
+            <w:r>
+              <w:rPr>
+                <w:noProof/>
+                <w:webHidden/>
+              </w:rPr>
+              <w:instrText xml:space="preserve"> PAGEREF _Toc466937003 \h </w:instrText>
+            </w:r>
+            <w:r>
+              <w:rPr>
+                <w:noProof/>
+                <w:webHidden/>
+              </w:rPr>
+            </w:r>
+            <w:r>
+              <w:rPr>
+                <w:noProof/>
+                <w:webHidden/>
+              </w:rPr>
+              <w:fldChar w:fldCharType="separate"/>
+            </w:r>
+            <w:r>
+              <w:rPr>
+                <w:noProof/>
+                <w:webHidden/>
+              </w:rPr>
+              <w:t>9</w:t>
             </w:r>
             <w:r>
               <w:rPr>
@@ -510,7 +774,7 @@
       <w:pPr>
         <w:pStyle w:val="Heading1"/>
       </w:pPr>
-      <w:bookmarkStart w:id="0" w:name="_Toc466935778"/>
+      <w:bookmarkStart w:id="0" w:name="_Toc466936996"/>
       <w:r>
         <w:t>Create New Project</w:t>
       </w:r>
@@ -595,8 +859,9 @@
       <w:pPr>
         <w:pStyle w:val="Heading1"/>
       </w:pPr>
-      <w:bookmarkStart w:id="1" w:name="_Toc466935779"/>
-      <w:r>
+      <w:bookmarkStart w:id="1" w:name="_Toc466936997"/>
+      <w:r>
+        <w:lastRenderedPageBreak/>
         <w:t xml:space="preserve">Add Jersey </w:t>
       </w:r>
       <w:r>
@@ -611,7 +876,6 @@
           <w:noProof/>
           <w:lang w:eastAsia="en-GB"/>
         </w:rPr>
-        <w:lastRenderedPageBreak/>
         <w:drawing>
           <wp:inline distT="0" distB="0" distL="0" distR="0" wp14:anchorId="66AC4DEC" wp14:editId="489DCB07">
             <wp:extent cx="2933700" cy="1968500"/>
@@ -676,12 +940,60 @@
     </w:p>
     <w:p>
       <w:r>
-        <w:t xml:space="preserve">            &lt;groupId&gt;org.glassfish.jersey.containers&lt;/groupId&gt;</w:t>
-      </w:r>
-    </w:p>
-    <w:p>
-      <w:r>
-        <w:t xml:space="preserve">            &lt;artifactId&gt;jersey-container-servlet&lt;/artifactId&gt;</w:t>
+        <w:t xml:space="preserve">            </w:t>
+      </w:r>
+      <w:proofErr w:type="gramStart"/>
+      <w:r>
+        <w:t>&lt;</w:t>
+      </w:r>
+      <w:proofErr w:type="spellStart"/>
+      <w:r>
+        <w:t>groupId</w:t>
+      </w:r>
+      <w:proofErr w:type="spellEnd"/>
+      <w:r>
+        <w:t>&gt;</w:t>
+      </w:r>
+      <w:proofErr w:type="spellStart"/>
+      <w:r>
+        <w:t>org.glassfish.jersey</w:t>
+      </w:r>
+      <w:proofErr w:type="gramEnd"/>
+      <w:r>
+        <w:t>.containers</w:t>
+      </w:r>
+      <w:proofErr w:type="spellEnd"/>
+      <w:r>
+        <w:t>&lt;/</w:t>
+      </w:r>
+      <w:proofErr w:type="spellStart"/>
+      <w:r>
+        <w:t>groupId</w:t>
+      </w:r>
+      <w:proofErr w:type="spellEnd"/>
+      <w:r>
+        <w:t>&gt;</w:t>
+      </w:r>
+    </w:p>
+    <w:p>
+      <w:r>
+        <w:t xml:space="preserve">            &lt;</w:t>
+      </w:r>
+      <w:proofErr w:type="spellStart"/>
+      <w:r>
+        <w:t>artifactId</w:t>
+      </w:r>
+      <w:proofErr w:type="spellEnd"/>
+      <w:r>
+        <w:t>&gt;jersey-container-servlet&lt;/</w:t>
+      </w:r>
+      <w:proofErr w:type="spellStart"/>
+      <w:r>
+        <w:t>artifactId</w:t>
+      </w:r>
+      <w:proofErr w:type="spellEnd"/>
+      <w:r>
+        <w:t>&gt;</w:t>
       </w:r>
     </w:p>
     <w:p>
@@ -700,7 +1012,7 @@
       <w:pPr>
         <w:pStyle w:val="Heading1"/>
       </w:pPr>
-      <w:bookmarkStart w:id="2" w:name="_Toc466935780"/>
+      <w:bookmarkStart w:id="2" w:name="_Toc466936998"/>
       <w:r>
         <w:t>Add a new Java Class in Source Package</w:t>
       </w:r>
@@ -762,7 +1074,7 @@
       <w:pPr>
         <w:pStyle w:val="Heading1"/>
       </w:pPr>
-      <w:bookmarkStart w:id="3" w:name="_Toc466935781"/>
+      <w:bookmarkStart w:id="3" w:name="_Toc466936999"/>
       <w:r>
         <w:t xml:space="preserve">Create WEB-INF Folder and edit </w:t>
       </w:r>
@@ -928,11 +1240,14 @@
       </w:r>
     </w:p>
     <w:p/>
+    <w:p/>
+    <w:p/>
+    <w:p/>
     <w:p>
       <w:pPr>
         <w:pStyle w:val="Heading1"/>
       </w:pPr>
-      <w:bookmarkStart w:id="4" w:name="_Toc466935782"/>
+      <w:bookmarkStart w:id="4" w:name="_Toc466937000"/>
       <w:r>
         <w:t>Servlet Specification (web.xml) file</w:t>
       </w:r>
@@ -996,7 +1311,23 @@
     <w:p/>
     <w:p>
       <w:r>
-        <w:t xml:space="preserve">    &lt;!-- Servelet Specification --&gt;</w:t>
+        <w:t xml:space="preserve">    </w:t>
+      </w:r>
+      <w:proofErr w:type="gramStart"/>
+      <w:r>
+        <w:t>&lt;!--</w:t>
+      </w:r>
+      <w:proofErr w:type="gramEnd"/>
+      <w:r>
+        <w:t xml:space="preserve"> </w:t>
+      </w:r>
+      <w:proofErr w:type="spellStart"/>
+      <w:r>
+        <w:t>Servelet</w:t>
+      </w:r>
+      <w:proofErr w:type="spellEnd"/>
+      <w:r>
+        <w:t xml:space="preserve"> Specification --&gt;</w:t>
       </w:r>
     </w:p>
     <w:p>
@@ -1011,27 +1342,109 @@
     </w:p>
     <w:p>
       <w:r>
-        <w:t xml:space="preserve">        &lt;servlet-class&gt;org.glassfish.jersey.servlet.ServletContainer&lt;/servlet-class&gt;</w:t>
-      </w:r>
-    </w:p>
-    <w:p>
-      <w:r>
-        <w:t xml:space="preserve">        &lt;init-param&gt;</w:t>
-      </w:r>
-    </w:p>
-    <w:p>
-      <w:r>
-        <w:t xml:space="preserve">            &lt;param-name&gt;jersey.config.server.provider.packages&lt;/param-name&gt;</w:t>
-      </w:r>
-    </w:p>
-    <w:p>
-      <w:r>
-        <w:t xml:space="preserve">            &lt;param-value&gt;navsingh.org.uk.temperatureconverter&lt;/param-value&gt;</w:t>
-      </w:r>
-    </w:p>
-    <w:p>
-      <w:r>
-        <w:t xml:space="preserve">        &lt;/init-param&gt;</w:t>
+        <w:t xml:space="preserve">        &lt;servlet-class&gt;</w:t>
+      </w:r>
+      <w:proofErr w:type="gramStart"/>
+      <w:r>
+        <w:t>org.glassfish</w:t>
+      </w:r>
+      <w:proofErr w:type="gramEnd"/>
+      <w:r>
+        <w:t>.jersey.servlet.ServletContainer&lt;/servlet-class&gt;</w:t>
+      </w:r>
+    </w:p>
+    <w:p>
+      <w:r>
+        <w:t xml:space="preserve">        &lt;</w:t>
+      </w:r>
+      <w:proofErr w:type="spellStart"/>
+      <w:r>
+        <w:t>init-param</w:t>
+      </w:r>
+      <w:proofErr w:type="spellEnd"/>
+      <w:r>
+        <w:t>&gt;</w:t>
+      </w:r>
+    </w:p>
+    <w:p>
+      <w:r>
+        <w:t xml:space="preserve">            &lt;</w:t>
+      </w:r>
+      <w:proofErr w:type="spellStart"/>
+      <w:r>
+        <w:t>param</w:t>
+      </w:r>
+      <w:proofErr w:type="spellEnd"/>
+      <w:r>
+        <w:t>-name&gt;</w:t>
+      </w:r>
+      <w:proofErr w:type="spellStart"/>
+      <w:r>
+        <w:t>jersey.</w:t>
+      </w:r>
+      <w:proofErr w:type="gramStart"/>
+      <w:r>
+        <w:t>config.server</w:t>
+      </w:r>
+      <w:proofErr w:type="gramEnd"/>
+      <w:r>
+        <w:t>.provider.packages</w:t>
+      </w:r>
+      <w:proofErr w:type="spellEnd"/>
+      <w:r>
+        <w:t>&lt;/</w:t>
+      </w:r>
+      <w:proofErr w:type="spellStart"/>
+      <w:r>
+        <w:t>param</w:t>
+      </w:r>
+      <w:proofErr w:type="spellEnd"/>
+      <w:r>
+        <w:t>-name&gt;</w:t>
+      </w:r>
+    </w:p>
+    <w:p>
+      <w:r>
+        <w:t xml:space="preserve">            &lt;</w:t>
+      </w:r>
+      <w:proofErr w:type="spellStart"/>
+      <w:r>
+        <w:t>param</w:t>
+      </w:r>
+      <w:proofErr w:type="spellEnd"/>
+      <w:r>
+        <w:t>-value&gt;</w:t>
+      </w:r>
+      <w:proofErr w:type="spellStart"/>
+      <w:proofErr w:type="gramStart"/>
+      <w:r>
+        <w:t>navsingh.org.uk.temperatureconverter</w:t>
+      </w:r>
+      <w:proofErr w:type="spellEnd"/>
+      <w:proofErr w:type="gramEnd"/>
+      <w:r>
+        <w:t>&lt;/</w:t>
+      </w:r>
+      <w:proofErr w:type="spellStart"/>
+      <w:r>
+        <w:t>param</w:t>
+      </w:r>
+      <w:proofErr w:type="spellEnd"/>
+      <w:r>
+        <w:t>-value&gt;</w:t>
+      </w:r>
+    </w:p>
+    <w:p>
+      <w:r>
+        <w:t xml:space="preserve">        &lt;/</w:t>
+      </w:r>
+      <w:proofErr w:type="spellStart"/>
+      <w:r>
+        <w:t>init-param</w:t>
+      </w:r>
+      <w:proofErr w:type="spellEnd"/>
+      <w:r>
+        <w:t>&gt;</w:t>
       </w:r>
     </w:p>
     <w:p>
@@ -1051,7 +1464,31 @@
     </w:p>
     <w:p>
       <w:r>
-        <w:t xml:space="preserve">        &lt;url-pattern&gt;/api/*&lt;/url-pattern&gt;</w:t>
+        <w:t xml:space="preserve">        &lt;</w:t>
+      </w:r>
+      <w:proofErr w:type="spellStart"/>
+      <w:r>
+        <w:t>url</w:t>
+      </w:r>
+      <w:proofErr w:type="spellEnd"/>
+      <w:r>
+        <w:t>-pattern&gt;/</w:t>
+      </w:r>
+      <w:proofErr w:type="spellStart"/>
+      <w:r>
+        <w:t>api</w:t>
+      </w:r>
+      <w:proofErr w:type="spellEnd"/>
+      <w:r>
+        <w:t>/*&lt;/</w:t>
+      </w:r>
+      <w:proofErr w:type="spellStart"/>
+      <w:r>
+        <w:t>url</w:t>
+      </w:r>
+      <w:proofErr w:type="spellEnd"/>
+      <w:r>
+        <w:t>-pattern&gt;</w:t>
       </w:r>
     </w:p>
     <w:p>
@@ -1158,21 +1595,444 @@
       <w:pPr>
         <w:pStyle w:val="Heading1"/>
       </w:pPr>
+      <w:bookmarkStart w:id="5" w:name="_Toc466937001"/>
       <w:r>
         <w:t>Adding Plugin Se</w:t>
       </w:r>
       <w:r>
         <w:t>rv</w:t>
       </w:r>
-      <w:bookmarkStart w:id="5" w:name="_GoBack"/>
+      <w:r>
+        <w:t>let Specification pom.xml</w:t>
+      </w:r>
       <w:bookmarkEnd w:id="5"/>
-      <w:r>
-        <w:t>let Specification pom.xml</w:t>
+    </w:p>
+    <w:p/>
+    <w:p>
+      <w:r>
+        <w:rPr>
+          <w:noProof/>
+          <w:lang w:eastAsia="en-GB"/>
+        </w:rPr>
+        <w:drawing>
+          <wp:inline distT="0" distB="0" distL="0" distR="0" wp14:anchorId="5D83AA7C" wp14:editId="4225F3C7">
+            <wp:extent cx="5727700" cy="2103120"/>
+            <wp:effectExtent l="0" t="0" r="12700" b="5080"/>
+            <wp:docPr id="9" name="Picture 9"/>
+            <wp:cNvGraphicFramePr>
+              <a:graphicFrameLocks xmlns:a="http://schemas.openxmlformats.org/drawingml/2006/main" noChangeAspect="1"/>
+            </wp:cNvGraphicFramePr>
+            <a:graphic xmlns:a="http://schemas.openxmlformats.org/drawingml/2006/main">
+              <a:graphicData uri="http://schemas.openxmlformats.org/drawingml/2006/picture">
+                <pic:pic xmlns:pic="http://schemas.openxmlformats.org/drawingml/2006/picture">
+                  <pic:nvPicPr>
+                    <pic:cNvPr id="9" name="Screen Shot 2016-11-15 at 01.19.07.png"/>
+                    <pic:cNvPicPr/>
+                  </pic:nvPicPr>
+                  <pic:blipFill>
+                    <a:blip r:embed="rId14">
+                      <a:extLst>
+                        <a:ext uri="{28A0092B-C50C-407E-A947-70E740481C1C}">
+                          <a14:useLocalDpi xmlns:a14="http://schemas.microsoft.com/office/drawing/2010/main" val="0"/>
+                        </a:ext>
+                      </a:extLst>
+                    </a:blip>
+                    <a:stretch>
+                      <a:fillRect/>
+                    </a:stretch>
+                  </pic:blipFill>
+                  <pic:spPr>
+                    <a:xfrm>
+                      <a:off x="0" y="0"/>
+                      <a:ext cx="5727700" cy="2103120"/>
+                    </a:xfrm>
+                    <a:prstGeom prst="rect">
+                      <a:avLst/>
+                    </a:prstGeom>
+                  </pic:spPr>
+                </pic:pic>
+              </a:graphicData>
+            </a:graphic>
+          </wp:inline>
+        </w:drawing>
+      </w:r>
+    </w:p>
+    <w:p>
+      <w:pPr>
+        <w:rPr>
+          <w:b/>
+        </w:rPr>
+      </w:pPr>
+      <w:r>
+        <w:rPr>
+          <w:b/>
+        </w:rPr>
+        <w:t xml:space="preserve">Code: </w:t>
+      </w:r>
+    </w:p>
+    <w:p/>
+    <w:p>
+      <w:r>
+        <w:t xml:space="preserve">            </w:t>
+      </w:r>
+      <w:proofErr w:type="gramStart"/>
+      <w:r>
+        <w:t>&lt;!--</w:t>
+      </w:r>
+      <w:proofErr w:type="gramEnd"/>
+      <w:r>
+        <w:t xml:space="preserve"> Adding Plugin Servlet Specification pom.xml --&gt;</w:t>
+      </w:r>
+    </w:p>
+    <w:p>
+      <w:r>
+        <w:t xml:space="preserve">            &lt;plugin&gt;</w:t>
+      </w:r>
+    </w:p>
+    <w:p>
+      <w:r>
+        <w:t xml:space="preserve">                </w:t>
+      </w:r>
+      <w:proofErr w:type="gramStart"/>
+      <w:r>
+        <w:t>&lt;</w:t>
+      </w:r>
+      <w:proofErr w:type="spellStart"/>
+      <w:r>
+        <w:t>groupId</w:t>
+      </w:r>
+      <w:proofErr w:type="spellEnd"/>
+      <w:r>
+        <w:t>&gt;</w:t>
+      </w:r>
+      <w:proofErr w:type="spellStart"/>
+      <w:r>
+        <w:t>org.eclipse.jetty</w:t>
+      </w:r>
+      <w:proofErr w:type="spellEnd"/>
+      <w:proofErr w:type="gramEnd"/>
+      <w:r>
+        <w:t>&lt;/</w:t>
+      </w:r>
+      <w:proofErr w:type="spellStart"/>
+      <w:r>
+        <w:t>groupId</w:t>
+      </w:r>
+      <w:proofErr w:type="spellEnd"/>
+      <w:r>
+        <w:t>&gt;</w:t>
+      </w:r>
+    </w:p>
+    <w:p>
+      <w:r>
+        <w:t xml:space="preserve">                &lt;</w:t>
+      </w:r>
+      <w:proofErr w:type="spellStart"/>
+      <w:r>
+        <w:t>artifactId</w:t>
+      </w:r>
+      <w:proofErr w:type="spellEnd"/>
+      <w:r>
+        <w:t>&gt;jetty-maven-plugin&lt;/</w:t>
+      </w:r>
+      <w:proofErr w:type="spellStart"/>
+      <w:r>
+        <w:t>artifactId</w:t>
+      </w:r>
+      <w:proofErr w:type="spellEnd"/>
+      <w:r>
+        <w:t>&gt;</w:t>
+      </w:r>
+    </w:p>
+    <w:p>
+      <w:r>
+        <w:t xml:space="preserve">                &lt;version&gt;9.2.</w:t>
+      </w:r>
+      <w:proofErr w:type="gramStart"/>
+      <w:r>
+        <w:t>4.v</w:t>
+      </w:r>
+      <w:proofErr w:type="gramEnd"/>
+      <w:r>
+        <w:t>20141103&lt;/version&gt;</w:t>
+      </w:r>
+    </w:p>
+    <w:p>
+      <w:r>
+        <w:t xml:space="preserve">                &lt;configuration&gt;</w:t>
+      </w:r>
+    </w:p>
+    <w:p>
+      <w:r>
+        <w:t xml:space="preserve">                    &lt;</w:t>
+      </w:r>
+      <w:proofErr w:type="spellStart"/>
+      <w:r>
+        <w:t>httpConnector</w:t>
+      </w:r>
+      <w:proofErr w:type="spellEnd"/>
+      <w:r>
+        <w:t>&gt;</w:t>
+      </w:r>
+    </w:p>
+    <w:p>
+      <w:r>
+        <w:t xml:space="preserve">                        </w:t>
+      </w:r>
+      <w:proofErr w:type="gramStart"/>
+      <w:r>
+        <w:t>&lt;!--</w:t>
+      </w:r>
+      <w:proofErr w:type="gramEnd"/>
+      <w:r>
+        <w:t xml:space="preserve"> make jetty listen on 127.0.0.1 for better security --&gt;</w:t>
+      </w:r>
+    </w:p>
+    <w:p>
+      <w:r>
+        <w:t xml:space="preserve">                        </w:t>
+      </w:r>
+      <w:proofErr w:type="gramStart"/>
+      <w:r>
+        <w:t>&lt;!--</w:t>
+      </w:r>
+      <w:proofErr w:type="gramEnd"/>
+      <w:r>
+        <w:t>host&gt;127.0.0.1&lt;/host--&gt;</w:t>
+      </w:r>
+    </w:p>
+    <w:p>
+      <w:r>
+        <w:t xml:space="preserve">                    &lt;/</w:t>
+      </w:r>
+      <w:proofErr w:type="spellStart"/>
+      <w:r>
+        <w:t>httpConnector</w:t>
+      </w:r>
+      <w:proofErr w:type="spellEnd"/>
+      <w:r>
+        <w:t>&gt;</w:t>
+      </w:r>
+    </w:p>
+    <w:p>
+      <w:r>
+        <w:t xml:space="preserve">                    &lt;</w:t>
+      </w:r>
+      <w:proofErr w:type="spellStart"/>
+      <w:r>
+        <w:t>scanIntervalSeconds</w:t>
+      </w:r>
+      <w:proofErr w:type="spellEnd"/>
+      <w:r>
+        <w:t>&gt;3&lt;/</w:t>
+      </w:r>
+      <w:proofErr w:type="spellStart"/>
+      <w:r>
+        <w:t>scanIntervalSeconds</w:t>
+      </w:r>
+      <w:proofErr w:type="spellEnd"/>
+      <w:r>
+        <w:t>&gt;</w:t>
+      </w:r>
+    </w:p>
+    <w:p>
+      <w:r>
+        <w:t xml:space="preserve">                    &lt;</w:t>
+      </w:r>
+      <w:proofErr w:type="spellStart"/>
+      <w:r>
+        <w:t>webAppConfig</w:t>
+      </w:r>
+      <w:proofErr w:type="spellEnd"/>
+      <w:r>
+        <w:t>&gt;</w:t>
+      </w:r>
+    </w:p>
+    <w:p>
+      <w:r>
+        <w:t xml:space="preserve">                        </w:t>
+      </w:r>
+      <w:proofErr w:type="gramStart"/>
+      <w:r>
+        <w:t>&lt;!--</w:t>
+      </w:r>
+      <w:proofErr w:type="gramEnd"/>
+      <w:r>
+        <w:t xml:space="preserve"> defaultsDescriptor&gt;src/test/resources/jetty-maven-plugin-webdefault.xml&lt;/defaultsDescriptor --&gt;</w:t>
+      </w:r>
+    </w:p>
+    <w:p>
+      <w:r>
+        <w:t xml:space="preserve">                    &lt;/</w:t>
+      </w:r>
+      <w:proofErr w:type="spellStart"/>
+      <w:r>
+        <w:t>webAppConfig</w:t>
+      </w:r>
+      <w:proofErr w:type="spellEnd"/>
+      <w:r>
+        <w:t>&gt;</w:t>
+      </w:r>
+    </w:p>
+    <w:p>
+      <w:r>
+        <w:t xml:space="preserve">                &lt;/configuration&gt;</w:t>
+      </w:r>
+    </w:p>
+    <w:p>
+      <w:r>
+        <w:t xml:space="preserve">            &lt;/plugin&gt;</w:t>
+      </w:r>
+    </w:p>
+    <w:p>
+      <w:r>
+        <w:t xml:space="preserve">            &lt;!-- --&gt;</w:t>
       </w:r>
     </w:p>
     <w:p/>
     <w:p/>
+    <w:p>
+      <w:pPr>
+        <w:pStyle w:val="Heading1"/>
+      </w:pPr>
+      <w:bookmarkStart w:id="6" w:name="_Toc466937002"/>
+      <w:r>
+        <w:t>Run Project</w:t>
+      </w:r>
+      <w:bookmarkEnd w:id="6"/>
+    </w:p>
+    <w:p>
+      <w:r>
+        <w:t>Before Running the project follow the 2 screenshots below and once done run the project.</w:t>
+      </w:r>
+      <w:bookmarkStart w:id="7" w:name="_GoBack"/>
+      <w:bookmarkEnd w:id="7"/>
+    </w:p>
+    <w:p>
+      <w:r>
+        <w:rPr>
+          <w:noProof/>
+          <w:lang w:eastAsia="en-GB"/>
+        </w:rPr>
+        <w:drawing>
+          <wp:inline distT="0" distB="0" distL="0" distR="0" wp14:anchorId="73064DE0" wp14:editId="0804BCBA">
+            <wp:extent cx="4557437" cy="7317740"/>
+            <wp:effectExtent l="0" t="0" r="0" b="0"/>
+            <wp:docPr id="11" name="Picture 11"/>
+            <wp:cNvGraphicFramePr>
+              <a:graphicFrameLocks xmlns:a="http://schemas.openxmlformats.org/drawingml/2006/main" noChangeAspect="1"/>
+            </wp:cNvGraphicFramePr>
+            <a:graphic xmlns:a="http://schemas.openxmlformats.org/drawingml/2006/main">
+              <a:graphicData uri="http://schemas.openxmlformats.org/drawingml/2006/picture">
+                <pic:pic xmlns:pic="http://schemas.openxmlformats.org/drawingml/2006/picture">
+                  <pic:nvPicPr>
+                    <pic:cNvPr id="11" name="Screen Shot 2016-11-15 at 01.27.55.png"/>
+                    <pic:cNvPicPr/>
+                  </pic:nvPicPr>
+                  <pic:blipFill>
+                    <a:blip r:embed="rId15">
+                      <a:extLst>
+                        <a:ext uri="{28A0092B-C50C-407E-A947-70E740481C1C}">
+                          <a14:useLocalDpi xmlns:a14="http://schemas.microsoft.com/office/drawing/2010/main" val="0"/>
+                        </a:ext>
+                      </a:extLst>
+                    </a:blip>
+                    <a:stretch>
+                      <a:fillRect/>
+                    </a:stretch>
+                  </pic:blipFill>
+                  <pic:spPr>
+                    <a:xfrm>
+                      <a:off x="0" y="0"/>
+                      <a:ext cx="4561563" cy="7324365"/>
+                    </a:xfrm>
+                    <a:prstGeom prst="rect">
+                      <a:avLst/>
+                    </a:prstGeom>
+                  </pic:spPr>
+                </pic:pic>
+              </a:graphicData>
+            </a:graphic>
+          </wp:inline>
+        </w:drawing>
+      </w:r>
+    </w:p>
     <w:p/>
+    <w:p>
+      <w:r>
+        <w:rPr>
+          <w:noProof/>
+          <w:lang w:eastAsia="en-GB"/>
+        </w:rPr>
+        <w:drawing>
+          <wp:inline distT="0" distB="0" distL="0" distR="0" wp14:anchorId="7E36DC28" wp14:editId="10DCB380">
+            <wp:extent cx="5727700" cy="4159885"/>
+            <wp:effectExtent l="0" t="0" r="12700" b="5715"/>
+            <wp:docPr id="12" name="Picture 12"/>
+            <wp:cNvGraphicFramePr>
+              <a:graphicFrameLocks xmlns:a="http://schemas.openxmlformats.org/drawingml/2006/main" noChangeAspect="1"/>
+            </wp:cNvGraphicFramePr>
+            <a:graphic xmlns:a="http://schemas.openxmlformats.org/drawingml/2006/main">
+              <a:graphicData uri="http://schemas.openxmlformats.org/drawingml/2006/picture">
+                <pic:pic xmlns:pic="http://schemas.openxmlformats.org/drawingml/2006/picture">
+                  <pic:nvPicPr>
+                    <pic:cNvPr id="12" name="Screen Shot 2016-11-15 at 01.29.08.png"/>
+                    <pic:cNvPicPr/>
+                  </pic:nvPicPr>
+                  <pic:blipFill>
+                    <a:blip r:embed="rId16">
+                      <a:extLst>
+                        <a:ext uri="{28A0092B-C50C-407E-A947-70E740481C1C}">
+                          <a14:useLocalDpi xmlns:a14="http://schemas.microsoft.com/office/drawing/2010/main" val="0"/>
+                        </a:ext>
+                      </a:extLst>
+                    </a:blip>
+                    <a:stretch>
+                      <a:fillRect/>
+                    </a:stretch>
+                  </pic:blipFill>
+                  <pic:spPr>
+                    <a:xfrm>
+                      <a:off x="0" y="0"/>
+                      <a:ext cx="5727700" cy="4159885"/>
+                    </a:xfrm>
+                    <a:prstGeom prst="rect">
+                      <a:avLst/>
+                    </a:prstGeom>
+                  </pic:spPr>
+                </pic:pic>
+              </a:graphicData>
+            </a:graphic>
+          </wp:inline>
+        </w:drawing>
+      </w:r>
+    </w:p>
+    <w:p/>
+    <w:p/>
+    <w:p>
+      <w:pPr>
+        <w:pStyle w:val="Heading1"/>
+      </w:pPr>
+      <w:bookmarkStart w:id="8" w:name="_Toc466937003"/>
+      <w:r>
+        <w:t>Add http method (</w:t>
+      </w:r>
+      <w:proofErr w:type="gramStart"/>
+      <w:r>
+        <w:t>GET,POST</w:t>
+      </w:r>
+      <w:proofErr w:type="gramEnd"/>
+      <w:r>
+        <w:t>, DELETE OR MORE) to your Java file created in step 3.</w:t>
+      </w:r>
+      <w:bookmarkEnd w:id="8"/>
+    </w:p>
+    <w:p/>
+    <w:p>
+      <w:r>
+        <w:t>The End</w:t>
+      </w:r>
+    </w:p>
     <w:sectPr>
       <w:pgSz w:w="11900" w:h="16840"/>
       <w:pgMar w:top="1440" w:right="1440" w:bottom="1440" w:left="1440" w:header="708" w:footer="708" w:gutter="0"/>
@@ -2327,7 +3187,7 @@
 </file>
 
 <file path=customXml/itemProps1.xml><?xml version="1.0" encoding="utf-8"?>
-<ds:datastoreItem xmlns:ds="http://schemas.openxmlformats.org/officeDocument/2006/customXml" ds:itemID="{F1B315F7-8DD6-D040-ACEE-F569B9C92D65}">
+<ds:datastoreItem xmlns:ds="http://schemas.openxmlformats.org/officeDocument/2006/customXml" ds:itemID="{A5DFA3B5-A90C-E54F-930E-006B118B39B8}">
   <ds:schemaRefs>
     <ds:schemaRef ds:uri="http://schemas.openxmlformats.org/officeDocument/2006/bibliography"/>
   </ds:schemaRefs>

</xml_diff>